<commit_message>
Updated project to support XMS 2.3 SU2
</commit_message>
<xml_diff>
--- a/MCSimpleXMSTest/README_PowerMedia_XMS_RESTful_demo_for_C#.docx
+++ b/MCSimpleXMSTest/README_PowerMedia_XMS_RESTful_demo_for_C#.docx
@@ -75,9 +75,8 @@
           <w:sz w:val="23"/>
           <w:szCs w:val="23"/>
         </w:rPr>
-        <w:t xml:space="preserve">MS 2.2 </w:t>
-      </w:r>
-      <w:proofErr w:type="spellStart"/>
+        <w:t>MS 2.3 SU2</w:t>
+      </w:r>
       <w:r>
         <w:rPr>
           <w:rFonts w:ascii="Arial" w:eastAsia="Times New Roman" w:hAnsi="Arial" w:cs="Arial"/>
@@ -87,9 +86,9 @@
           <w:sz w:val="23"/>
           <w:szCs w:val="23"/>
         </w:rPr>
-        <w:t>RESTful</w:t>
-      </w:r>
-      <w:proofErr w:type="spellEnd"/>
+        <w:t xml:space="preserve"> </w:t>
+      </w:r>
+      <w:proofErr w:type="spellStart"/>
       <w:r>
         <w:rPr>
           <w:rFonts w:ascii="Arial" w:eastAsia="Times New Roman" w:hAnsi="Arial" w:cs="Arial"/>
@@ -99,6 +98,18 @@
           <w:sz w:val="23"/>
           <w:szCs w:val="23"/>
         </w:rPr>
+        <w:t>RESTful</w:t>
+      </w:r>
+      <w:proofErr w:type="spellEnd"/>
+      <w:r>
+        <w:rPr>
+          <w:rFonts w:ascii="Arial" w:eastAsia="Times New Roman" w:hAnsi="Arial" w:cs="Arial"/>
+          <w:b/>
+          <w:bCs/>
+          <w:color w:val="1D2D9E"/>
+          <w:sz w:val="23"/>
+          <w:szCs w:val="23"/>
+        </w:rPr>
         <w:t xml:space="preserve"> demo for C# </w:t>
       </w:r>
     </w:p>
@@ -164,9 +175,8 @@
           <w:sz w:val="18"/>
           <w:szCs w:val="18"/>
         </w:rPr>
-        <w:t xml:space="preserve">ontains a simple demonstration of how to control a Dialogic® PowerMedia™ XMS 2.2 server using the </w:t>
-      </w:r>
-      <w:proofErr w:type="spellStart"/>
+        <w:t>ontains a simple demonstration of how to control</w:t>
+      </w:r>
       <w:r>
         <w:rPr>
           <w:rFonts w:ascii="Arial" w:eastAsia="Times New Roman" w:hAnsi="Arial" w:cs="Arial"/>
@@ -174,6 +184,25 @@
           <w:sz w:val="18"/>
           <w:szCs w:val="18"/>
         </w:rPr>
+        <w:t xml:space="preserve"> a Dialogic® PowerMedia™ XMS 2.3 SU2</w:t>
+      </w:r>
+      <w:r>
+        <w:rPr>
+          <w:rFonts w:ascii="Arial" w:eastAsia="Times New Roman" w:hAnsi="Arial" w:cs="Arial"/>
+          <w:color w:val="333333"/>
+          <w:sz w:val="18"/>
+          <w:szCs w:val="18"/>
+        </w:rPr>
+        <w:t xml:space="preserve"> server using the </w:t>
+      </w:r>
+      <w:proofErr w:type="spellStart"/>
+      <w:r>
+        <w:rPr>
+          <w:rFonts w:ascii="Arial" w:eastAsia="Times New Roman" w:hAnsi="Arial" w:cs="Arial"/>
+          <w:color w:val="333333"/>
+          <w:sz w:val="18"/>
+          <w:szCs w:val="18"/>
+        </w:rPr>
         <w:t>RESTful</w:t>
       </w:r>
       <w:proofErr w:type="spellEnd"/>
@@ -269,7 +298,25 @@
           <w:sz w:val="18"/>
           <w:szCs w:val="18"/>
         </w:rPr>
-        <w:t xml:space="preserve">" which contains some functions and objects that can be used to communicate with PowerMedia XMS 2.2 using the xmsrest.xsd (XML Schema Definition). Additionally, this article describes a simple console based application that uses the library and implements a sample call flow which will answer inbound calls, play a video and then </w:t>
+        <w:t>" which contains some functions and objects that can be used to com</w:t>
+      </w:r>
+      <w:r>
+        <w:rPr>
+          <w:rFonts w:ascii="Arial" w:hAnsi="Arial" w:cs="Arial"/>
+          <w:color w:val="333333"/>
+          <w:sz w:val="18"/>
+          <w:szCs w:val="18"/>
+        </w:rPr>
+        <w:t>municate with PowerMedia XMS 2.3 SU2</w:t>
+      </w:r>
+      <w:r>
+        <w:rPr>
+          <w:rFonts w:ascii="Arial" w:hAnsi="Arial" w:cs="Arial"/>
+          <w:color w:val="333333"/>
+          <w:sz w:val="18"/>
+          <w:szCs w:val="18"/>
+        </w:rPr>
+        <w:t xml:space="preserve"> using the xmsrest.xsd (XML Schema Definition). Additionally, this article describes a simple console based application that uses the library and implements a sample call flow which will answer inbound calls, play a video and then </w:t>
       </w:r>
       <w:proofErr w:type="spellStart"/>
       <w:r>
@@ -361,19 +408,6 @@
         </w:rPr>
         <w:t xml:space="preserve"> API user interface guide (</w:t>
       </w:r>
-      <w:hyperlink r:id="rId6" w:tgtFrame="_blank" w:history="1">
-        <w:r>
-          <w:rPr>
-            <w:rFonts w:ascii="Arial" w:eastAsia="Times New Roman" w:hAnsi="Arial" w:cs="Arial"/>
-            <w:color w:val="0090CF"/>
-            <w:sz w:val="17"/>
-            <w:szCs w:val="17"/>
-            <w:u w:val="single"/>
-            <w:bdr w:val="none" w:sz="0" w:space="0" w:color="auto" w:frame="1"/>
-          </w:rPr>
-          <w:t>http://www.dialogic.com/webhelp/XMS/2.2/XMS_RESTfulAPIUser.pd</w:t>
-        </w:r>
-      </w:hyperlink>
       <w:r>
         <w:rPr>
           <w:rFonts w:ascii="Arial" w:eastAsia="Times New Roman" w:hAnsi="Arial" w:cs="Arial"/>
@@ -382,7 +416,19 @@
           <w:szCs w:val="16"/>
           <w:bdr w:val="none" w:sz="0" w:space="0" w:color="auto" w:frame="1"/>
         </w:rPr>
-        <w:t>f) page 12:</w:t>
+        <w:t>http://www.dialogic.com/webhelp/XMS/2.3/XMS_RESTfulAPIUser.pdf</w:t>
+      </w:r>
+      <w:bookmarkStart w:id="0" w:name="_GoBack"/>
+      <w:bookmarkEnd w:id="0"/>
+      <w:r>
+        <w:rPr>
+          <w:rFonts w:ascii="Arial" w:eastAsia="Times New Roman" w:hAnsi="Arial" w:cs="Arial"/>
+          <w:color w:val="333333"/>
+          <w:sz w:val="16"/>
+          <w:szCs w:val="16"/>
+          <w:bdr w:val="none" w:sz="0" w:space="0" w:color="auto" w:frame="1"/>
+        </w:rPr>
+        <w:t>) page 12:</w:t>
       </w:r>
     </w:p>
     <w:p>
@@ -634,7 +680,25 @@
           <w:sz w:val="18"/>
           <w:szCs w:val="18"/>
         </w:rPr>
-        <w:t>Microsoft Visual Studio contains the "xsd.exe" tool for exactly this purpose. This can be run from the "Visual Studio Command Prompt". As of the PowerMedia XMS 2.2 release, the XSD is contained in the "xmsrest.xsd" file which is located on the PowerMedia XMS server in the /</w:t>
+        <w:t xml:space="preserve">Microsoft Visual Studio contains the "xsd.exe" tool for exactly this purpose. This can be run from the "Visual Studio Command Prompt". As of the </w:t>
+      </w:r>
+      <w:r>
+        <w:rPr>
+          <w:rFonts w:ascii="Arial" w:eastAsia="Times New Roman" w:hAnsi="Arial" w:cs="Arial"/>
+          <w:color w:val="333333"/>
+          <w:sz w:val="18"/>
+          <w:szCs w:val="18"/>
+        </w:rPr>
+        <w:t>PowerMedia XMS 2.3 SU2</w:t>
+      </w:r>
+      <w:r>
+        <w:rPr>
+          <w:rFonts w:ascii="Arial" w:eastAsia="Times New Roman" w:hAnsi="Arial" w:cs="Arial"/>
+          <w:color w:val="333333"/>
+          <w:sz w:val="18"/>
+          <w:szCs w:val="18"/>
+        </w:rPr>
+        <w:t xml:space="preserve"> release, the XSD is contained in the "xmsrest.xsd" file which is located on the PowerMedia XMS server in the /</w:t>
       </w:r>
       <w:proofErr w:type="spellStart"/>
       <w:r>
@@ -5940,8 +6004,6 @@
           <w:szCs w:val="18"/>
         </w:rPr>
       </w:pPr>
-      <w:bookmarkStart w:id="0" w:name="_GoBack"/>
-      <w:bookmarkEnd w:id="0"/>
     </w:p>
     <w:p>
       <w:pPr>

</xml_diff>